<commit_message>
feat: Add Problem 6 into HW-3
</commit_message>
<xml_diff>
--- a/HW-3/ML-HW3.docx
+++ b/HW-3/ML-HW3.docx
@@ -2493,15 +2493,438 @@
         </w:rPr>
         <w:t xml:space="preserve"> است.</w:t>
       </w:r>
-      <w:bookmarkStart w:id="1" w:name="_GoBack"/>
-      <w:bookmarkEnd w:id="1"/>
     </w:p>
     <w:p>
       <w:pPr>
         <w:rPr>
+          <w:rFonts w:hint="cs"/>
+          <w:rtl/>
           <w:lang w:bidi="fa-IR"/>
         </w:rPr>
       </w:pPr>
+      <w:r>
+        <w:rPr>
+          <w:rFonts w:hint="cs"/>
+          <w:rtl/>
+          <w:lang w:bidi="fa-IR"/>
+        </w:rPr>
+        <w:t xml:space="preserve">۶. اضافه کردن ضریب </w:t>
+      </w:r>
+      <w:proofErr w:type="spellStart"/>
+      <w:r>
+        <w:rPr>
+          <w:rFonts w:hint="cs"/>
+          <w:rtl/>
+          <w:lang w:bidi="fa-IR"/>
+        </w:rPr>
+        <w:t>منظم‌سازی</w:t>
+      </w:r>
+      <w:proofErr w:type="spellEnd"/>
+      <w:r>
+        <w:rPr>
+          <w:rFonts w:hint="cs"/>
+          <w:rtl/>
+          <w:lang w:bidi="fa-IR"/>
+        </w:rPr>
+        <w:t xml:space="preserve"> در یک </w:t>
+      </w:r>
+      <w:proofErr w:type="spellStart"/>
+      <w:r>
+        <w:rPr>
+          <w:rFonts w:hint="cs"/>
+          <w:rtl/>
+          <w:lang w:bidi="fa-IR"/>
+        </w:rPr>
+        <w:t>دسته‌بند</w:t>
+      </w:r>
+      <w:proofErr w:type="spellEnd"/>
+      <w:r>
+        <w:rPr>
+          <w:rFonts w:hint="cs"/>
+          <w:rtl/>
+          <w:lang w:bidi="fa-IR"/>
+        </w:rPr>
+        <w:t xml:space="preserve"> از بیش برازش آن جلوگیری کرده و تاثیر </w:t>
+      </w:r>
+      <w:proofErr w:type="spellStart"/>
+      <w:r>
+        <w:rPr>
+          <w:rFonts w:hint="cs"/>
+          <w:rtl/>
+          <w:lang w:bidi="fa-IR"/>
+        </w:rPr>
+        <w:t>نویز</w:t>
+      </w:r>
+      <w:proofErr w:type="spellEnd"/>
+      <w:r>
+        <w:rPr>
+          <w:rFonts w:hint="cs"/>
+          <w:rtl/>
+          <w:lang w:bidi="fa-IR"/>
+        </w:rPr>
+        <w:t xml:space="preserve"> را روی آن کمتر </w:t>
+      </w:r>
+      <w:proofErr w:type="spellStart"/>
+      <w:r>
+        <w:rPr>
+          <w:rFonts w:hint="cs"/>
+          <w:rtl/>
+          <w:lang w:bidi="fa-IR"/>
+        </w:rPr>
+        <w:t>می‌کند</w:t>
+      </w:r>
+      <w:proofErr w:type="spellEnd"/>
+      <w:r>
+        <w:rPr>
+          <w:rFonts w:hint="cs"/>
+          <w:rtl/>
+          <w:lang w:bidi="fa-IR"/>
+        </w:rPr>
+        <w:t>.</w:t>
+      </w:r>
+      <w:r>
+        <w:rPr>
+          <w:rFonts w:hint="cs"/>
+          <w:rtl/>
+          <w:lang w:bidi="fa-IR"/>
+        </w:rPr>
+        <w:t xml:space="preserve"> </w:t>
+      </w:r>
+      <w:r>
+        <w:rPr>
+          <w:rFonts w:hint="eastAsia"/>
+          <w:rtl/>
+          <w:lang w:bidi="fa-IR"/>
+        </w:rPr>
+        <w:t>هرچه</w:t>
+      </w:r>
+      <w:r>
+        <w:rPr>
+          <w:rtl/>
+          <w:lang w:bidi="fa-IR"/>
+        </w:rPr>
+        <w:t xml:space="preserve"> ضر</w:t>
+      </w:r>
+      <w:r>
+        <w:rPr>
+          <w:rFonts w:hint="cs"/>
+          <w:rtl/>
+          <w:lang w:bidi="fa-IR"/>
+        </w:rPr>
+        <w:t>ی</w:t>
+      </w:r>
+      <w:r>
+        <w:rPr>
+          <w:rFonts w:hint="eastAsia"/>
+          <w:rtl/>
+          <w:lang w:bidi="fa-IR"/>
+        </w:rPr>
+        <w:t>ب</w:t>
+      </w:r>
+      <w:r>
+        <w:rPr>
+          <w:rtl/>
+          <w:lang w:bidi="fa-IR"/>
+        </w:rPr>
+        <w:t xml:space="preserve"> </w:t>
+      </w:r>
+      <w:proofErr w:type="spellStart"/>
+      <w:r>
+        <w:rPr>
+          <w:rFonts w:hint="cs"/>
+          <w:rtl/>
+          <w:lang w:bidi="fa-IR"/>
+        </w:rPr>
+        <w:t>منظم‌سازی</w:t>
+      </w:r>
+      <w:proofErr w:type="spellEnd"/>
+      <w:r>
+        <w:rPr>
+          <w:rtl/>
+          <w:lang w:bidi="fa-IR"/>
+        </w:rPr>
+        <w:t xml:space="preserve"> در توابع هز</w:t>
+      </w:r>
+      <w:r>
+        <w:rPr>
+          <w:rFonts w:hint="cs"/>
+          <w:rtl/>
+          <w:lang w:bidi="fa-IR"/>
+        </w:rPr>
+        <w:t>ی</w:t>
+      </w:r>
+      <w:r>
+        <w:rPr>
+          <w:rFonts w:hint="eastAsia"/>
+          <w:rtl/>
+          <w:lang w:bidi="fa-IR"/>
+        </w:rPr>
+        <w:t>نه</w:t>
+      </w:r>
+      <w:r>
+        <w:rPr>
+          <w:rtl/>
+          <w:lang w:bidi="fa-IR"/>
+        </w:rPr>
+        <w:t xml:space="preserve"> ب</w:t>
+      </w:r>
+      <w:r>
+        <w:rPr>
+          <w:rFonts w:hint="cs"/>
+          <w:rtl/>
+          <w:lang w:bidi="fa-IR"/>
+        </w:rPr>
+        <w:t>ی</w:t>
+      </w:r>
+      <w:r>
+        <w:rPr>
+          <w:rFonts w:hint="eastAsia"/>
+          <w:rtl/>
+          <w:lang w:bidi="fa-IR"/>
+        </w:rPr>
+        <w:t>شتر</w:t>
+      </w:r>
+      <w:r>
+        <w:rPr>
+          <w:rtl/>
+          <w:lang w:bidi="fa-IR"/>
+        </w:rPr>
+        <w:t xml:space="preserve"> شود، اطم</w:t>
+      </w:r>
+      <w:r>
+        <w:rPr>
+          <w:rFonts w:hint="cs"/>
+          <w:rtl/>
+          <w:lang w:bidi="fa-IR"/>
+        </w:rPr>
+        <w:t>ی</w:t>
+      </w:r>
+      <w:r>
+        <w:rPr>
+          <w:rFonts w:hint="eastAsia"/>
+          <w:rtl/>
+          <w:lang w:bidi="fa-IR"/>
+        </w:rPr>
+        <w:t>نان</w:t>
+      </w:r>
+      <w:r>
+        <w:rPr>
+          <w:rtl/>
+          <w:lang w:bidi="fa-IR"/>
+        </w:rPr>
+        <w:t xml:space="preserve"> ب</w:t>
+      </w:r>
+      <w:r>
+        <w:rPr>
+          <w:rFonts w:hint="cs"/>
+          <w:rtl/>
+          <w:lang w:bidi="fa-IR"/>
+        </w:rPr>
+        <w:t>ی</w:t>
+      </w:r>
+      <w:r>
+        <w:rPr>
+          <w:rFonts w:hint="eastAsia"/>
+          <w:rtl/>
+          <w:lang w:bidi="fa-IR"/>
+        </w:rPr>
+        <w:t>ش</w:t>
+      </w:r>
+      <w:r>
+        <w:rPr>
+          <w:rtl/>
+          <w:lang w:bidi="fa-IR"/>
+        </w:rPr>
+        <w:t xml:space="preserve"> از حد کاهش </w:t>
+      </w:r>
+      <w:r>
+        <w:rPr>
+          <w:rFonts w:hint="cs"/>
+          <w:rtl/>
+          <w:lang w:bidi="fa-IR"/>
+        </w:rPr>
+        <w:t>ی</w:t>
+      </w:r>
+      <w:r>
+        <w:rPr>
+          <w:rFonts w:hint="eastAsia"/>
+          <w:rtl/>
+          <w:lang w:bidi="fa-IR"/>
+        </w:rPr>
+        <w:t>افته</w:t>
+      </w:r>
+      <w:r>
+        <w:rPr>
+          <w:rtl/>
+          <w:lang w:bidi="fa-IR"/>
+        </w:rPr>
+        <w:t xml:space="preserve"> و مقدار احتمال</w:t>
+      </w:r>
+      <w:r>
+        <w:rPr>
+          <w:rFonts w:hint="cs"/>
+          <w:rtl/>
+          <w:lang w:bidi="fa-IR"/>
+        </w:rPr>
+        <w:t>ی</w:t>
+      </w:r>
+      <w:r>
+        <w:rPr>
+          <w:rtl/>
+          <w:lang w:bidi="fa-IR"/>
+        </w:rPr>
+        <w:t xml:space="preserve"> که توسط مدل </w:t>
+      </w:r>
+      <w:proofErr w:type="spellStart"/>
+      <w:r>
+        <w:rPr>
+          <w:rtl/>
+          <w:lang w:bidi="fa-IR"/>
+        </w:rPr>
+        <w:t>براي</w:t>
+      </w:r>
+      <w:proofErr w:type="spellEnd"/>
+      <w:r>
+        <w:rPr>
+          <w:rtl/>
+          <w:lang w:bidi="fa-IR"/>
+        </w:rPr>
+        <w:t xml:space="preserve"> برچسب خروج</w:t>
+      </w:r>
+      <w:r>
+        <w:rPr>
+          <w:rFonts w:hint="cs"/>
+          <w:rtl/>
+          <w:lang w:bidi="fa-IR"/>
+        </w:rPr>
+        <w:t>ی</w:t>
+      </w:r>
+      <w:r>
+        <w:rPr>
+          <w:rtl/>
+          <w:lang w:bidi="fa-IR"/>
+        </w:rPr>
+        <w:t xml:space="preserve"> تول</w:t>
+      </w:r>
+      <w:r>
+        <w:rPr>
+          <w:rFonts w:hint="cs"/>
+          <w:rtl/>
+          <w:lang w:bidi="fa-IR"/>
+        </w:rPr>
+        <w:t>ی</w:t>
+      </w:r>
+      <w:r>
+        <w:rPr>
+          <w:rFonts w:hint="eastAsia"/>
+          <w:rtl/>
+          <w:lang w:bidi="fa-IR"/>
+        </w:rPr>
+        <w:t>د</w:t>
+      </w:r>
+      <w:r>
+        <w:rPr>
+          <w:rtl/>
+          <w:lang w:bidi="fa-IR"/>
+        </w:rPr>
+        <w:t xml:space="preserve"> م</w:t>
+      </w:r>
+      <w:r>
+        <w:rPr>
+          <w:rFonts w:hint="cs"/>
+          <w:rtl/>
+          <w:lang w:bidi="fa-IR"/>
+        </w:rPr>
+        <w:t>ی</w:t>
+      </w:r>
+      <w:r>
+        <w:rPr>
+          <w:rFonts w:hint="eastAsia"/>
+          <w:rtl/>
+          <w:lang w:bidi="fa-IR"/>
+        </w:rPr>
+        <w:t>شود</w:t>
+      </w:r>
+      <w:r>
+        <w:rPr>
+          <w:rtl/>
+          <w:lang w:bidi="fa-IR"/>
+        </w:rPr>
+        <w:t xml:space="preserve"> ن</w:t>
+      </w:r>
+      <w:r>
+        <w:rPr>
+          <w:rFonts w:hint="cs"/>
+          <w:rtl/>
+          <w:lang w:bidi="fa-IR"/>
+        </w:rPr>
+        <w:t>ی</w:t>
+      </w:r>
+      <w:r>
+        <w:rPr>
+          <w:rFonts w:hint="eastAsia"/>
+          <w:rtl/>
+          <w:lang w:bidi="fa-IR"/>
+        </w:rPr>
+        <w:t>ز</w:t>
+      </w:r>
+      <w:r>
+        <w:rPr>
+          <w:rtl/>
+          <w:lang w:bidi="fa-IR"/>
+        </w:rPr>
+        <w:t xml:space="preserve"> کاهش </w:t>
+      </w:r>
+      <w:proofErr w:type="spellStart"/>
+      <w:r>
+        <w:rPr>
+          <w:rtl/>
+          <w:lang w:bidi="fa-IR"/>
+        </w:rPr>
+        <w:t>م</w:t>
+      </w:r>
+      <w:r>
+        <w:rPr>
+          <w:rFonts w:hint="cs"/>
+          <w:rtl/>
+          <w:lang w:bidi="fa-IR"/>
+        </w:rPr>
+        <w:t>ی</w:t>
+      </w:r>
+      <w:r>
+        <w:rPr>
+          <w:rFonts w:hint="cs"/>
+          <w:rtl/>
+          <w:lang w:bidi="fa-IR"/>
+        </w:rPr>
+        <w:t>‌</w:t>
+      </w:r>
+      <w:r>
+        <w:rPr>
+          <w:rFonts w:hint="cs"/>
+          <w:rtl/>
+          <w:lang w:bidi="fa-IR"/>
+        </w:rPr>
+        <w:t>ی</w:t>
+      </w:r>
+      <w:r>
+        <w:rPr>
+          <w:rFonts w:hint="eastAsia"/>
+          <w:rtl/>
+          <w:lang w:bidi="fa-IR"/>
+        </w:rPr>
+        <w:t>ابد</w:t>
+      </w:r>
+      <w:proofErr w:type="spellEnd"/>
+      <w:r>
+        <w:rPr>
+          <w:rtl/>
+          <w:lang w:bidi="fa-IR"/>
+        </w:rPr>
+        <w:t>.</w:t>
+      </w:r>
+      <w:bookmarkStart w:id="1" w:name="_GoBack"/>
+      <w:bookmarkEnd w:id="1"/>
     </w:p>
     <w:sectPr>
       <w:footerReference w:type="default" r:id="rId7"/>
@@ -3494,6 +3917,7 @@
     <w:rsid w:val="00BF170B"/>
     <w:rsid w:val="00C50DB6"/>
     <w:rsid w:val="00CD6269"/>
+    <w:rsid w:val="00E91D56"/>
     <w:rsid w:val="00F0606C"/>
     <w:rsid w:val="00F3171C"/>
   </w:rsids>
@@ -4236,7 +4660,7 @@
 </file>
 
 <file path=customXml/itemProps1.xml><?xml version="1.0" encoding="utf-8"?>
-<ds:datastoreItem xmlns:ds="http://schemas.openxmlformats.org/officeDocument/2006/customXml" ds:itemID="{BF709E6F-D907-48B9-8F2E-0721097FA320}">
+<ds:datastoreItem xmlns:ds="http://schemas.openxmlformats.org/officeDocument/2006/customXml" ds:itemID="{9DD01B8E-C5F6-4EDA-B44E-47C0108E3E08}">
   <ds:schemaRefs>
     <ds:schemaRef ds:uri="http://schemas.openxmlformats.org/officeDocument/2006/bibliography"/>
   </ds:schemaRefs>

</xml_diff>